<commit_message>
For this project, we expect you to look at these concepts:
</commit_message>
<xml_diff>
--- a/0x01-developer_tools/project objective.docx
+++ b/0x01-developer_tools/project objective.docx
@@ -2,1450 +2,6 @@
 <file path=word/document.xml><?xml version="1.0" encoding="utf-8"?>
 <w:document xmlns:wpc="http://schemas.microsoft.com/office/word/2010/wordprocessingCanvas" xmlns:cx="http://schemas.microsoft.com/office/drawing/2014/chartex" xmlns:cx1="http://schemas.microsoft.com/office/drawing/2015/9/8/chartex" xmlns:cx2="http://schemas.microsoft.com/office/drawing/2015/10/21/chartex" xmlns:cx3="http://schemas.microsoft.com/office/drawing/2016/5/9/chartex" xmlns:cx4="http://schemas.microsoft.com/office/drawing/2016/5/10/chartex" xmlns:cx5="http://schemas.microsoft.com/office/drawing/2016/5/11/chartex" xmlns:cx6="http://schemas.microsoft.com/office/drawing/2016/5/12/chartex" xmlns:cx7="http://schemas.microsoft.com/office/drawing/2016/5/13/chartex" xmlns:cx8="http://schemas.microsoft.com/office/drawing/2016/5/14/chartex" xmlns:mc="http://schemas.openxmlformats.org/markup-compatibility/2006" xmlns:aink="http://schemas.microsoft.com/office/drawing/2016/ink" xmlns:am3d="http://schemas.microsoft.com/office/drawing/2017/model3d" xmlns:o="urn:schemas-microsoft-com:office:office" xmlns:oel="http://schemas.microsoft.com/office/2019/extlst" xmlns:r="http://schemas.openxmlformats.org/officeDocument/2006/relationships" xmlns:m="http://schemas.openxmlformats.org/officeDocument/2006/math" xmlns:v="urn:schemas-microsoft-com:vml" xmlns:wp14="http://schemas.microsoft.com/office/word/2010/wordprocessingDrawing" xmlns:wp="http://schemas.openxmlformats.org/drawingml/2006/wordprocessingDrawing" xmlns:w10="urn:schemas-microsoft-com:office:word" xmlns:w="http://schemas.openxmlformats.org/wordprocessingml/2006/main" xmlns:w14="http://schemas.microsoft.com/office/word/2010/wordml" xmlns:w15="http://schemas.microsoft.com/office/word/2012/wordml" xmlns:w16cex="http://schemas.microsoft.com/office/word/2018/wordml/cex" xmlns:w16cid="http://schemas.microsoft.com/office/word/2016/wordml/cid" xmlns:w16="http://schemas.microsoft.com/office/word/2018/wordml" xmlns:w16sdtdh="http://schemas.microsoft.com/office/word/2020/wordml/sdtdatahash" xmlns:w16se="http://schemas.microsoft.com/office/word/2015/wordml/symex" xmlns:wpg="http://schemas.microsoft.com/office/word/2010/wordprocessingGroup" xmlns:wpi="http://schemas.microsoft.com/office/word/2010/wordprocessingInk" xmlns:wne="http://schemas.microsoft.com/office/word/2006/wordml" xmlns:wps="http://schemas.microsoft.com/office/word/2010/wordprocessingShape" mc:Ignorable="w14 w15 w16se w16cid w16 w16cex w16sdtdh wp14">
   <w:body>
-    <w:p>
-      <w:pPr>
-        <w:numPr>
-          <w:ilvl w:val="0"/>
-          <w:numId w:val="1"/>
-        </w:numPr>
-        <w:shd w:val="clear" w:color="auto" w:fill="FFFFFF"/>
-        <w:spacing w:before="195" w:after="195" w:line="240" w:lineRule="auto"/>
-        <w:jc w:val="center"/>
-        <w:rPr>
-          <w:rFonts w:ascii="Arial" w:eastAsia="Times New Roman" w:hAnsi="Arial" w:cs="Arial"/>
-          <w:color w:val="0000FF"/>
-          <w:kern w:val="0"/>
-          <w:sz w:val="21"/>
-          <w:szCs w:val="21"/>
-          <w:lang w:val="en-UG" w:eastAsia="en-UG"/>
-          <w14:ligatures w14:val="none"/>
-        </w:rPr>
-      </w:pPr>
-      <w:r>
-        <w:rPr>
-          <w:rFonts w:ascii="Arial" w:eastAsia="Times New Roman" w:hAnsi="Arial" w:cs="Arial"/>
-          <w:color w:val="333333"/>
-          <w:kern w:val="0"/>
-          <w:sz w:val="21"/>
-          <w:szCs w:val="21"/>
-          <w:lang w:val="en-UG" w:eastAsia="en-UG"/>
-          <w14:ligatures w14:val="none"/>
-        </w:rPr>
-        <w:fldChar w:fldCharType="begin"/>
-      </w:r>
-      <w:r>
-        <w:rPr>
-          <w:rFonts w:ascii="Arial" w:eastAsia="Times New Roman" w:hAnsi="Arial" w:cs="Arial"/>
-          <w:color w:val="333333"/>
-          <w:kern w:val="0"/>
-          <w:sz w:val="21"/>
-          <w:szCs w:val="21"/>
-          <w:lang w:val="en-UG" w:eastAsia="en-UG"/>
-          <w14:ligatures w14:val="none"/>
-        </w:rPr>
-        <w:instrText>HYPERLINK "https://intranet.alxswe.com/planning/me"</w:instrText>
-      </w:r>
-      <w:r>
-        <w:rPr>
-          <w:rFonts w:ascii="Arial" w:eastAsia="Times New Roman" w:hAnsi="Arial" w:cs="Arial"/>
-          <w:color w:val="333333"/>
-          <w:kern w:val="0"/>
-          <w:sz w:val="21"/>
-          <w:szCs w:val="21"/>
-          <w:lang w:val="en-UG" w:eastAsia="en-UG"/>
-          <w14:ligatures w14:val="none"/>
-        </w:rPr>
-      </w:r>
-      <w:r>
-        <w:rPr>
-          <w:rFonts w:ascii="Arial" w:eastAsia="Times New Roman" w:hAnsi="Arial" w:cs="Arial"/>
-          <w:color w:val="333333"/>
-          <w:kern w:val="0"/>
-          <w:sz w:val="21"/>
-          <w:szCs w:val="21"/>
-          <w:lang w:val="en-UG" w:eastAsia="en-UG"/>
-          <w14:ligatures w14:val="none"/>
-        </w:rPr>
-        <w:fldChar w:fldCharType="separate"/>
-      </w:r>
-    </w:p>
-    <w:p>
-      <w:pPr>
-        <w:shd w:val="clear" w:color="auto" w:fill="FFFFFF"/>
-        <w:spacing w:before="195" w:after="195" w:line="240" w:lineRule="auto"/>
-        <w:ind w:left="720"/>
-        <w:jc w:val="center"/>
-        <w:rPr>
-          <w:rFonts w:ascii="Times New Roman" w:eastAsia="Times New Roman" w:hAnsi="Times New Roman" w:cs="Times New Roman"/>
-          <w:color w:val="98A3AE"/>
-          <w:kern w:val="0"/>
-          <w:sz w:val="30"/>
-          <w:szCs w:val="30"/>
-          <w:lang w:val="en-UG" w:eastAsia="en-UG"/>
-          <w14:ligatures w14:val="none"/>
-        </w:rPr>
-      </w:pPr>
-      <w:r>
-        <w:rPr>
-          <w:rFonts w:ascii="Arial" w:eastAsia="Times New Roman" w:hAnsi="Arial" w:cs="Arial"/>
-          <w:color w:val="98A3AE"/>
-          <w:kern w:val="0"/>
-          <w:sz w:val="30"/>
-          <w:szCs w:val="30"/>
-          <w:lang w:val="en-UG" w:eastAsia="en-UG"/>
-          <w14:ligatures w14:val="none"/>
-        </w:rPr>
-        <w:br/>
-      </w:r>
-    </w:p>
-    <w:p>
-      <w:pPr>
-        <w:shd w:val="clear" w:color="auto" w:fill="FFFFFF"/>
-        <w:spacing w:before="195" w:after="195" w:line="240" w:lineRule="auto"/>
-        <w:ind w:left="720"/>
-        <w:jc w:val="center"/>
-        <w:rPr>
-          <w:rFonts w:ascii="Arial" w:eastAsia="Times New Roman" w:hAnsi="Arial" w:cs="Arial"/>
-          <w:color w:val="333333"/>
-          <w:kern w:val="0"/>
-          <w:sz w:val="21"/>
-          <w:szCs w:val="21"/>
-          <w:lang w:val="en-UG" w:eastAsia="en-UG"/>
-          <w14:ligatures w14:val="none"/>
-        </w:rPr>
-      </w:pPr>
-      <w:r>
-        <w:rPr>
-          <w:rFonts w:ascii="Arial" w:eastAsia="Times New Roman" w:hAnsi="Arial" w:cs="Arial"/>
-          <w:color w:val="333333"/>
-          <w:kern w:val="0"/>
-          <w:sz w:val="21"/>
-          <w:szCs w:val="21"/>
-          <w:lang w:val="en-UG" w:eastAsia="en-UG"/>
-          <w14:ligatures w14:val="none"/>
-        </w:rPr>
-        <w:fldChar w:fldCharType="end"/>
-      </w:r>
-    </w:p>
-    <w:p>
-      <w:pPr>
-        <w:numPr>
-          <w:ilvl w:val="0"/>
-          <w:numId w:val="1"/>
-        </w:numPr>
-        <w:shd w:val="clear" w:color="auto" w:fill="FFFFFF"/>
-        <w:spacing w:before="195" w:after="195" w:line="240" w:lineRule="auto"/>
-        <w:jc w:val="center"/>
-        <w:rPr>
-          <w:rFonts w:ascii="Times New Roman" w:eastAsia="Times New Roman" w:hAnsi="Times New Roman" w:cs="Times New Roman"/>
-          <w:color w:val="0000FF"/>
-          <w:kern w:val="0"/>
-          <w:sz w:val="24"/>
-          <w:szCs w:val="24"/>
-          <w:lang w:val="en-UG" w:eastAsia="en-UG"/>
-          <w14:ligatures w14:val="none"/>
-        </w:rPr>
-      </w:pPr>
-      <w:r>
-        <w:rPr>
-          <w:rFonts w:ascii="Arial" w:eastAsia="Times New Roman" w:hAnsi="Arial" w:cs="Arial"/>
-          <w:color w:val="333333"/>
-          <w:kern w:val="0"/>
-          <w:sz w:val="21"/>
-          <w:szCs w:val="21"/>
-          <w:lang w:val="en-UG" w:eastAsia="en-UG"/>
-          <w14:ligatures w14:val="none"/>
-        </w:rPr>
-        <w:fldChar w:fldCharType="begin"/>
-      </w:r>
-      <w:r>
-        <w:rPr>
-          <w:rFonts w:ascii="Arial" w:eastAsia="Times New Roman" w:hAnsi="Arial" w:cs="Arial"/>
-          <w:color w:val="333333"/>
-          <w:kern w:val="0"/>
-          <w:sz w:val="21"/>
-          <w:szCs w:val="21"/>
-          <w:lang w:val="en-UG" w:eastAsia="en-UG"/>
-          <w14:ligatures w14:val="none"/>
-        </w:rPr>
-        <w:instrText>HYPERLINK "https://intranet.alxswe.com/projects/current"</w:instrText>
-      </w:r>
-      <w:r>
-        <w:rPr>
-          <w:rFonts w:ascii="Arial" w:eastAsia="Times New Roman" w:hAnsi="Arial" w:cs="Arial"/>
-          <w:color w:val="333333"/>
-          <w:kern w:val="0"/>
-          <w:sz w:val="21"/>
-          <w:szCs w:val="21"/>
-          <w:lang w:val="en-UG" w:eastAsia="en-UG"/>
-          <w14:ligatures w14:val="none"/>
-        </w:rPr>
-      </w:r>
-      <w:r>
-        <w:rPr>
-          <w:rFonts w:ascii="Arial" w:eastAsia="Times New Roman" w:hAnsi="Arial" w:cs="Arial"/>
-          <w:color w:val="333333"/>
-          <w:kern w:val="0"/>
-          <w:sz w:val="21"/>
-          <w:szCs w:val="21"/>
-          <w:lang w:val="en-UG" w:eastAsia="en-UG"/>
-          <w14:ligatures w14:val="none"/>
-        </w:rPr>
-        <w:fldChar w:fldCharType="separate"/>
-      </w:r>
-    </w:p>
-    <w:p>
-      <w:pPr>
-        <w:shd w:val="clear" w:color="auto" w:fill="FFFFFF"/>
-        <w:spacing w:before="195" w:after="195" w:line="240" w:lineRule="auto"/>
-        <w:ind w:left="720"/>
-        <w:jc w:val="center"/>
-        <w:rPr>
-          <w:rFonts w:ascii="Times New Roman" w:eastAsia="Times New Roman" w:hAnsi="Times New Roman" w:cs="Times New Roman"/>
-          <w:color w:val="333333"/>
-          <w:kern w:val="0"/>
-          <w:sz w:val="24"/>
-          <w:szCs w:val="24"/>
-          <w:lang w:val="en-UG" w:eastAsia="en-UG"/>
-          <w14:ligatures w14:val="none"/>
-        </w:rPr>
-      </w:pPr>
-      <w:r>
-        <w:rPr>
-          <w:rFonts w:ascii="Arial" w:eastAsia="Times New Roman" w:hAnsi="Arial" w:cs="Arial"/>
-          <w:color w:val="333333"/>
-          <w:kern w:val="0"/>
-          <w:sz w:val="21"/>
-          <w:szCs w:val="21"/>
-          <w:lang w:val="en-UG" w:eastAsia="en-UG"/>
-          <w14:ligatures w14:val="none"/>
-        </w:rPr>
-        <w:fldChar w:fldCharType="end"/>
-      </w:r>
-    </w:p>
-    <w:p>
-      <w:pPr>
-        <w:numPr>
-          <w:ilvl w:val="0"/>
-          <w:numId w:val="1"/>
-        </w:numPr>
-        <w:shd w:val="clear" w:color="auto" w:fill="FFFFFF"/>
-        <w:spacing w:before="195" w:after="195" w:line="240" w:lineRule="auto"/>
-        <w:jc w:val="center"/>
-        <w:rPr>
-          <w:rFonts w:ascii="Times New Roman" w:eastAsia="Times New Roman" w:hAnsi="Times New Roman" w:cs="Times New Roman"/>
-          <w:color w:val="0000FF"/>
-          <w:kern w:val="0"/>
-          <w:sz w:val="24"/>
-          <w:szCs w:val="24"/>
-          <w:lang w:val="en-UG" w:eastAsia="en-UG"/>
-          <w14:ligatures w14:val="none"/>
-        </w:rPr>
-      </w:pPr>
-      <w:r>
-        <w:rPr>
-          <w:rFonts w:ascii="Arial" w:eastAsia="Times New Roman" w:hAnsi="Arial" w:cs="Arial"/>
-          <w:color w:val="333333"/>
-          <w:kern w:val="0"/>
-          <w:sz w:val="21"/>
-          <w:szCs w:val="21"/>
-          <w:lang w:val="en-UG" w:eastAsia="en-UG"/>
-          <w14:ligatures w14:val="none"/>
-        </w:rPr>
-        <w:fldChar w:fldCharType="begin"/>
-      </w:r>
-      <w:r>
-        <w:rPr>
-          <w:rFonts w:ascii="Arial" w:eastAsia="Times New Roman" w:hAnsi="Arial" w:cs="Arial"/>
-          <w:color w:val="333333"/>
-          <w:kern w:val="0"/>
-          <w:sz w:val="21"/>
-          <w:szCs w:val="21"/>
-          <w:lang w:val="en-UG" w:eastAsia="en-UG"/>
-          <w14:ligatures w14:val="none"/>
-        </w:rPr>
-        <w:instrText>HYPERLINK "https://intranet.alxswe.com/corrections/to_review"</w:instrText>
-      </w:r>
-      <w:r>
-        <w:rPr>
-          <w:rFonts w:ascii="Arial" w:eastAsia="Times New Roman" w:hAnsi="Arial" w:cs="Arial"/>
-          <w:color w:val="333333"/>
-          <w:kern w:val="0"/>
-          <w:sz w:val="21"/>
-          <w:szCs w:val="21"/>
-          <w:lang w:val="en-UG" w:eastAsia="en-UG"/>
-          <w14:ligatures w14:val="none"/>
-        </w:rPr>
-      </w:r>
-      <w:r>
-        <w:rPr>
-          <w:rFonts w:ascii="Arial" w:eastAsia="Times New Roman" w:hAnsi="Arial" w:cs="Arial"/>
-          <w:color w:val="333333"/>
-          <w:kern w:val="0"/>
-          <w:sz w:val="21"/>
-          <w:szCs w:val="21"/>
-          <w:lang w:val="en-UG" w:eastAsia="en-UG"/>
-          <w14:ligatures w14:val="none"/>
-        </w:rPr>
-        <w:fldChar w:fldCharType="separate"/>
-      </w:r>
-    </w:p>
-    <w:p>
-      <w:pPr>
-        <w:shd w:val="clear" w:color="auto" w:fill="FFFFFF"/>
-        <w:spacing w:before="195" w:after="195" w:line="240" w:lineRule="auto"/>
-        <w:ind w:left="720"/>
-        <w:jc w:val="center"/>
-        <w:rPr>
-          <w:rFonts w:ascii="Times New Roman" w:eastAsia="Times New Roman" w:hAnsi="Times New Roman" w:cs="Times New Roman"/>
-          <w:color w:val="333333"/>
-          <w:kern w:val="0"/>
-          <w:sz w:val="24"/>
-          <w:szCs w:val="24"/>
-          <w:lang w:val="en-UG" w:eastAsia="en-UG"/>
-          <w14:ligatures w14:val="none"/>
-        </w:rPr>
-      </w:pPr>
-      <w:r>
-        <w:rPr>
-          <w:rFonts w:ascii="Arial" w:eastAsia="Times New Roman" w:hAnsi="Arial" w:cs="Arial"/>
-          <w:color w:val="333333"/>
-          <w:kern w:val="0"/>
-          <w:sz w:val="21"/>
-          <w:szCs w:val="21"/>
-          <w:lang w:val="en-UG" w:eastAsia="en-UG"/>
-          <w14:ligatures w14:val="none"/>
-        </w:rPr>
-        <w:fldChar w:fldCharType="end"/>
-      </w:r>
-    </w:p>
-    <w:p>
-      <w:pPr>
-        <w:numPr>
-          <w:ilvl w:val="0"/>
-          <w:numId w:val="1"/>
-        </w:numPr>
-        <w:shd w:val="clear" w:color="auto" w:fill="FFFFFF"/>
-        <w:spacing w:before="195" w:after="195" w:line="240" w:lineRule="auto"/>
-        <w:jc w:val="center"/>
-        <w:rPr>
-          <w:rFonts w:ascii="Times New Roman" w:eastAsia="Times New Roman" w:hAnsi="Times New Roman" w:cs="Times New Roman"/>
-          <w:color w:val="0000FF"/>
-          <w:kern w:val="0"/>
-          <w:sz w:val="24"/>
-          <w:szCs w:val="24"/>
-          <w:lang w:val="en-UG" w:eastAsia="en-UG"/>
-          <w14:ligatures w14:val="none"/>
-        </w:rPr>
-      </w:pPr>
-      <w:r>
-        <w:rPr>
-          <w:rFonts w:ascii="Arial" w:eastAsia="Times New Roman" w:hAnsi="Arial" w:cs="Arial"/>
-          <w:color w:val="333333"/>
-          <w:kern w:val="0"/>
-          <w:sz w:val="21"/>
-          <w:szCs w:val="21"/>
-          <w:lang w:val="en-UG" w:eastAsia="en-UG"/>
-          <w14:ligatures w14:val="none"/>
-        </w:rPr>
-        <w:fldChar w:fldCharType="begin"/>
-      </w:r>
-      <w:r>
-        <w:rPr>
-          <w:rFonts w:ascii="Arial" w:eastAsia="Times New Roman" w:hAnsi="Arial" w:cs="Arial"/>
-          <w:color w:val="333333"/>
-          <w:kern w:val="0"/>
-          <w:sz w:val="21"/>
-          <w:szCs w:val="21"/>
-          <w:lang w:val="en-UG" w:eastAsia="en-UG"/>
-          <w14:ligatures w14:val="none"/>
-        </w:rPr>
-        <w:instrText>HYPERLINK "https://intranet.alxswe.com/dashboards/my_current_evaluation_quizzes"</w:instrText>
-      </w:r>
-      <w:r>
-        <w:rPr>
-          <w:rFonts w:ascii="Arial" w:eastAsia="Times New Roman" w:hAnsi="Arial" w:cs="Arial"/>
-          <w:color w:val="333333"/>
-          <w:kern w:val="0"/>
-          <w:sz w:val="21"/>
-          <w:szCs w:val="21"/>
-          <w:lang w:val="en-UG" w:eastAsia="en-UG"/>
-          <w14:ligatures w14:val="none"/>
-        </w:rPr>
-      </w:r>
-      <w:r>
-        <w:rPr>
-          <w:rFonts w:ascii="Arial" w:eastAsia="Times New Roman" w:hAnsi="Arial" w:cs="Arial"/>
-          <w:color w:val="333333"/>
-          <w:kern w:val="0"/>
-          <w:sz w:val="21"/>
-          <w:szCs w:val="21"/>
-          <w:lang w:val="en-UG" w:eastAsia="en-UG"/>
-          <w14:ligatures w14:val="none"/>
-        </w:rPr>
-        <w:fldChar w:fldCharType="separate"/>
-      </w:r>
-    </w:p>
-    <w:p>
-      <w:pPr>
-        <w:shd w:val="clear" w:color="auto" w:fill="FFFFFF"/>
-        <w:spacing w:before="195" w:after="195" w:line="240" w:lineRule="auto"/>
-        <w:ind w:left="720"/>
-        <w:jc w:val="center"/>
-        <w:rPr>
-          <w:rFonts w:ascii="Times New Roman" w:eastAsia="Times New Roman" w:hAnsi="Times New Roman" w:cs="Times New Roman"/>
-          <w:color w:val="333333"/>
-          <w:kern w:val="0"/>
-          <w:sz w:val="24"/>
-          <w:szCs w:val="24"/>
-          <w:lang w:val="en-UG" w:eastAsia="en-UG"/>
-          <w14:ligatures w14:val="none"/>
-        </w:rPr>
-      </w:pPr>
-      <w:r>
-        <w:rPr>
-          <w:rFonts w:ascii="Arial" w:eastAsia="Times New Roman" w:hAnsi="Arial" w:cs="Arial"/>
-          <w:color w:val="333333"/>
-          <w:kern w:val="0"/>
-          <w:sz w:val="21"/>
-          <w:szCs w:val="21"/>
-          <w:lang w:val="en-UG" w:eastAsia="en-UG"/>
-          <w14:ligatures w14:val="none"/>
-        </w:rPr>
-        <w:fldChar w:fldCharType="end"/>
-      </w:r>
-    </w:p>
-    <w:p>
-      <w:pPr>
-        <w:shd w:val="clear" w:color="auto" w:fill="FFFFFF"/>
-        <w:spacing w:before="300" w:after="300" w:line="240" w:lineRule="auto"/>
-        <w:ind w:left="720"/>
-        <w:jc w:val="center"/>
-        <w:rPr>
-          <w:rFonts w:ascii="Arial" w:eastAsia="Times New Roman" w:hAnsi="Arial" w:cs="Arial"/>
-          <w:color w:val="333333"/>
-          <w:kern w:val="0"/>
-          <w:sz w:val="21"/>
-          <w:szCs w:val="21"/>
-          <w:lang w:val="en-UG" w:eastAsia="en-UG"/>
-          <w14:ligatures w14:val="none"/>
-        </w:rPr>
-      </w:pPr>
-      <w:r>
-        <w:rPr>
-          <w:rFonts w:ascii="Arial" w:eastAsia="Times New Roman" w:hAnsi="Arial" w:cs="Arial"/>
-          <w:color w:val="333333"/>
-          <w:kern w:val="0"/>
-          <w:sz w:val="21"/>
-          <w:szCs w:val="21"/>
-          <w:lang w:val="en-UG" w:eastAsia="en-UG"/>
-          <w14:ligatures w14:val="none"/>
-        </w:rPr>
-        <w:pict w14:anchorId="5DE55172">
-          <v:rect id="_x0000_i1025" style="width:0;height:0" o:hralign="center" o:hrstd="t" o:hr="t" fillcolor="#a0a0a0" stroked="f"/>
-        </w:pict>
-      </w:r>
-    </w:p>
-    <w:p>
-      <w:pPr>
-        <w:numPr>
-          <w:ilvl w:val="0"/>
-          <w:numId w:val="1"/>
-        </w:numPr>
-        <w:shd w:val="clear" w:color="auto" w:fill="FFFFFF"/>
-        <w:spacing w:before="195" w:after="195" w:line="240" w:lineRule="auto"/>
-        <w:jc w:val="center"/>
-        <w:rPr>
-          <w:rFonts w:ascii="Times New Roman" w:eastAsia="Times New Roman" w:hAnsi="Times New Roman" w:cs="Times New Roman"/>
-          <w:color w:val="0000FF"/>
-          <w:kern w:val="0"/>
-          <w:sz w:val="24"/>
-          <w:szCs w:val="24"/>
-          <w:lang w:val="en-UG" w:eastAsia="en-UG"/>
-          <w14:ligatures w14:val="none"/>
-        </w:rPr>
-      </w:pPr>
-      <w:r>
-        <w:rPr>
-          <w:rFonts w:ascii="Arial" w:eastAsia="Times New Roman" w:hAnsi="Arial" w:cs="Arial"/>
-          <w:color w:val="333333"/>
-          <w:kern w:val="0"/>
-          <w:sz w:val="21"/>
-          <w:szCs w:val="21"/>
-          <w:lang w:val="en-UG" w:eastAsia="en-UG"/>
-          <w14:ligatures w14:val="none"/>
-        </w:rPr>
-        <w:fldChar w:fldCharType="begin"/>
-      </w:r>
-      <w:r>
-        <w:rPr>
-          <w:rFonts w:ascii="Arial" w:eastAsia="Times New Roman" w:hAnsi="Arial" w:cs="Arial"/>
-          <w:color w:val="333333"/>
-          <w:kern w:val="0"/>
-          <w:sz w:val="21"/>
-          <w:szCs w:val="21"/>
-          <w:lang w:val="en-UG" w:eastAsia="en-UG"/>
-          <w14:ligatures w14:val="none"/>
-        </w:rPr>
-        <w:instrText>HYPERLINK "https://intranet.alxswe.com/dashboards/my_curriculums"</w:instrText>
-      </w:r>
-      <w:r>
-        <w:rPr>
-          <w:rFonts w:ascii="Arial" w:eastAsia="Times New Roman" w:hAnsi="Arial" w:cs="Arial"/>
-          <w:color w:val="333333"/>
-          <w:kern w:val="0"/>
-          <w:sz w:val="21"/>
-          <w:szCs w:val="21"/>
-          <w:lang w:val="en-UG" w:eastAsia="en-UG"/>
-          <w14:ligatures w14:val="none"/>
-        </w:rPr>
-      </w:r>
-      <w:r>
-        <w:rPr>
-          <w:rFonts w:ascii="Arial" w:eastAsia="Times New Roman" w:hAnsi="Arial" w:cs="Arial"/>
-          <w:color w:val="333333"/>
-          <w:kern w:val="0"/>
-          <w:sz w:val="21"/>
-          <w:szCs w:val="21"/>
-          <w:lang w:val="en-UG" w:eastAsia="en-UG"/>
-          <w14:ligatures w14:val="none"/>
-        </w:rPr>
-        <w:fldChar w:fldCharType="separate"/>
-      </w:r>
-    </w:p>
-    <w:p>
-      <w:pPr>
-        <w:shd w:val="clear" w:color="auto" w:fill="FFFFFF"/>
-        <w:spacing w:before="195" w:after="195" w:line="240" w:lineRule="auto"/>
-        <w:ind w:left="720"/>
-        <w:jc w:val="center"/>
-        <w:rPr>
-          <w:rFonts w:ascii="Times New Roman" w:eastAsia="Times New Roman" w:hAnsi="Times New Roman" w:cs="Times New Roman"/>
-          <w:color w:val="333333"/>
-          <w:kern w:val="0"/>
-          <w:sz w:val="24"/>
-          <w:szCs w:val="24"/>
-          <w:lang w:val="en-UG" w:eastAsia="en-UG"/>
-          <w14:ligatures w14:val="none"/>
-        </w:rPr>
-      </w:pPr>
-      <w:r>
-        <w:rPr>
-          <w:rFonts w:ascii="Arial" w:eastAsia="Times New Roman" w:hAnsi="Arial" w:cs="Arial"/>
-          <w:color w:val="333333"/>
-          <w:kern w:val="0"/>
-          <w:sz w:val="21"/>
-          <w:szCs w:val="21"/>
-          <w:lang w:val="en-UG" w:eastAsia="en-UG"/>
-          <w14:ligatures w14:val="none"/>
-        </w:rPr>
-        <w:fldChar w:fldCharType="end"/>
-      </w:r>
-    </w:p>
-    <w:p>
-      <w:pPr>
-        <w:numPr>
-          <w:ilvl w:val="0"/>
-          <w:numId w:val="1"/>
-        </w:numPr>
-        <w:shd w:val="clear" w:color="auto" w:fill="FFFFFF"/>
-        <w:spacing w:before="195" w:after="195" w:line="240" w:lineRule="auto"/>
-        <w:jc w:val="center"/>
-        <w:rPr>
-          <w:rFonts w:ascii="Times New Roman" w:eastAsia="Times New Roman" w:hAnsi="Times New Roman" w:cs="Times New Roman"/>
-          <w:color w:val="0000FF"/>
-          <w:kern w:val="0"/>
-          <w:sz w:val="24"/>
-          <w:szCs w:val="24"/>
-          <w:lang w:val="en-UG" w:eastAsia="en-UG"/>
-          <w14:ligatures w14:val="none"/>
-        </w:rPr>
-      </w:pPr>
-      <w:r>
-        <w:rPr>
-          <w:rFonts w:ascii="Arial" w:eastAsia="Times New Roman" w:hAnsi="Arial" w:cs="Arial"/>
-          <w:color w:val="333333"/>
-          <w:kern w:val="0"/>
-          <w:sz w:val="21"/>
-          <w:szCs w:val="21"/>
-          <w:lang w:val="en-UG" w:eastAsia="en-UG"/>
-          <w14:ligatures w14:val="none"/>
-        </w:rPr>
-        <w:fldChar w:fldCharType="begin"/>
-      </w:r>
-      <w:r>
-        <w:rPr>
-          <w:rFonts w:ascii="Arial" w:eastAsia="Times New Roman" w:hAnsi="Arial" w:cs="Arial"/>
-          <w:color w:val="333333"/>
-          <w:kern w:val="0"/>
-          <w:sz w:val="21"/>
-          <w:szCs w:val="21"/>
-          <w:lang w:val="en-UG" w:eastAsia="en-UG"/>
-          <w14:ligatures w14:val="none"/>
-        </w:rPr>
-        <w:instrText>HYPERLINK "https://intranet.alxswe.com/concepts"</w:instrText>
-      </w:r>
-      <w:r>
-        <w:rPr>
-          <w:rFonts w:ascii="Arial" w:eastAsia="Times New Roman" w:hAnsi="Arial" w:cs="Arial"/>
-          <w:color w:val="333333"/>
-          <w:kern w:val="0"/>
-          <w:sz w:val="21"/>
-          <w:szCs w:val="21"/>
-          <w:lang w:val="en-UG" w:eastAsia="en-UG"/>
-          <w14:ligatures w14:val="none"/>
-        </w:rPr>
-      </w:r>
-      <w:r>
-        <w:rPr>
-          <w:rFonts w:ascii="Arial" w:eastAsia="Times New Roman" w:hAnsi="Arial" w:cs="Arial"/>
-          <w:color w:val="333333"/>
-          <w:kern w:val="0"/>
-          <w:sz w:val="21"/>
-          <w:szCs w:val="21"/>
-          <w:lang w:val="en-UG" w:eastAsia="en-UG"/>
-          <w14:ligatures w14:val="none"/>
-        </w:rPr>
-        <w:fldChar w:fldCharType="separate"/>
-      </w:r>
-    </w:p>
-    <w:p>
-      <w:pPr>
-        <w:shd w:val="clear" w:color="auto" w:fill="FFFFFF"/>
-        <w:spacing w:before="195" w:after="195" w:line="240" w:lineRule="auto"/>
-        <w:ind w:left="720"/>
-        <w:jc w:val="center"/>
-        <w:rPr>
-          <w:rFonts w:ascii="Times New Roman" w:eastAsia="Times New Roman" w:hAnsi="Times New Roman" w:cs="Times New Roman"/>
-          <w:color w:val="333333"/>
-          <w:kern w:val="0"/>
-          <w:sz w:val="24"/>
-          <w:szCs w:val="24"/>
-          <w:lang w:val="en-UG" w:eastAsia="en-UG"/>
-          <w14:ligatures w14:val="none"/>
-        </w:rPr>
-      </w:pPr>
-      <w:r>
-        <w:rPr>
-          <w:rFonts w:ascii="Arial" w:eastAsia="Times New Roman" w:hAnsi="Arial" w:cs="Arial"/>
-          <w:color w:val="333333"/>
-          <w:kern w:val="0"/>
-          <w:sz w:val="21"/>
-          <w:szCs w:val="21"/>
-          <w:lang w:val="en-UG" w:eastAsia="en-UG"/>
-          <w14:ligatures w14:val="none"/>
-        </w:rPr>
-        <w:fldChar w:fldCharType="end"/>
-      </w:r>
-    </w:p>
-    <w:p>
-      <w:pPr>
-        <w:numPr>
-          <w:ilvl w:val="0"/>
-          <w:numId w:val="1"/>
-        </w:numPr>
-        <w:shd w:val="clear" w:color="auto" w:fill="FFFFFF"/>
-        <w:spacing w:before="195" w:after="195" w:line="240" w:lineRule="auto"/>
-        <w:jc w:val="center"/>
-        <w:rPr>
-          <w:rFonts w:ascii="Times New Roman" w:eastAsia="Times New Roman" w:hAnsi="Times New Roman" w:cs="Times New Roman"/>
-          <w:color w:val="0000FF"/>
-          <w:kern w:val="0"/>
-          <w:sz w:val="24"/>
-          <w:szCs w:val="24"/>
-          <w:lang w:val="en-UG" w:eastAsia="en-UG"/>
-          <w14:ligatures w14:val="none"/>
-        </w:rPr>
-      </w:pPr>
-      <w:r>
-        <w:rPr>
-          <w:rFonts w:ascii="Arial" w:eastAsia="Times New Roman" w:hAnsi="Arial" w:cs="Arial"/>
-          <w:color w:val="333333"/>
-          <w:kern w:val="0"/>
-          <w:sz w:val="21"/>
-          <w:szCs w:val="21"/>
-          <w:lang w:val="en-UG" w:eastAsia="en-UG"/>
-          <w14:ligatures w14:val="none"/>
-        </w:rPr>
-        <w:fldChar w:fldCharType="begin"/>
-      </w:r>
-      <w:r>
-        <w:rPr>
-          <w:rFonts w:ascii="Arial" w:eastAsia="Times New Roman" w:hAnsi="Arial" w:cs="Arial"/>
-          <w:color w:val="333333"/>
-          <w:kern w:val="0"/>
-          <w:sz w:val="21"/>
-          <w:szCs w:val="21"/>
-          <w:lang w:val="en-UG" w:eastAsia="en-UG"/>
-          <w14:ligatures w14:val="none"/>
-        </w:rPr>
-        <w:instrText>HYPERLINK "https://intranet.alxswe.com/dashboards/video_rooms"</w:instrText>
-      </w:r>
-      <w:r>
-        <w:rPr>
-          <w:rFonts w:ascii="Arial" w:eastAsia="Times New Roman" w:hAnsi="Arial" w:cs="Arial"/>
-          <w:color w:val="333333"/>
-          <w:kern w:val="0"/>
-          <w:sz w:val="21"/>
-          <w:szCs w:val="21"/>
-          <w:lang w:val="en-UG" w:eastAsia="en-UG"/>
-          <w14:ligatures w14:val="none"/>
-        </w:rPr>
-      </w:r>
-      <w:r>
-        <w:rPr>
-          <w:rFonts w:ascii="Arial" w:eastAsia="Times New Roman" w:hAnsi="Arial" w:cs="Arial"/>
-          <w:color w:val="333333"/>
-          <w:kern w:val="0"/>
-          <w:sz w:val="21"/>
-          <w:szCs w:val="21"/>
-          <w:lang w:val="en-UG" w:eastAsia="en-UG"/>
-          <w14:ligatures w14:val="none"/>
-        </w:rPr>
-        <w:fldChar w:fldCharType="separate"/>
-      </w:r>
-    </w:p>
-    <w:p>
-      <w:pPr>
-        <w:shd w:val="clear" w:color="auto" w:fill="FFFFFF"/>
-        <w:spacing w:before="195" w:after="195" w:line="240" w:lineRule="auto"/>
-        <w:ind w:left="720"/>
-        <w:jc w:val="center"/>
-        <w:rPr>
-          <w:rFonts w:ascii="Times New Roman" w:eastAsia="Times New Roman" w:hAnsi="Times New Roman" w:cs="Times New Roman"/>
-          <w:color w:val="333333"/>
-          <w:kern w:val="0"/>
-          <w:sz w:val="24"/>
-          <w:szCs w:val="24"/>
-          <w:lang w:val="en-UG" w:eastAsia="en-UG"/>
-          <w14:ligatures w14:val="none"/>
-        </w:rPr>
-      </w:pPr>
-      <w:r>
-        <w:rPr>
-          <w:rFonts w:ascii="Arial" w:eastAsia="Times New Roman" w:hAnsi="Arial" w:cs="Arial"/>
-          <w:color w:val="333333"/>
-          <w:kern w:val="0"/>
-          <w:sz w:val="21"/>
-          <w:szCs w:val="21"/>
-          <w:lang w:val="en-UG" w:eastAsia="en-UG"/>
-          <w14:ligatures w14:val="none"/>
-        </w:rPr>
-        <w:fldChar w:fldCharType="end"/>
-      </w:r>
-    </w:p>
-    <w:p>
-      <w:pPr>
-        <w:numPr>
-          <w:ilvl w:val="0"/>
-          <w:numId w:val="1"/>
-        </w:numPr>
-        <w:shd w:val="clear" w:color="auto" w:fill="FFFFFF"/>
-        <w:spacing w:before="195" w:after="195" w:line="240" w:lineRule="auto"/>
-        <w:jc w:val="center"/>
-        <w:rPr>
-          <w:rFonts w:ascii="Times New Roman" w:eastAsia="Times New Roman" w:hAnsi="Times New Roman" w:cs="Times New Roman"/>
-          <w:color w:val="0000FF"/>
-          <w:kern w:val="0"/>
-          <w:sz w:val="24"/>
-          <w:szCs w:val="24"/>
-          <w:lang w:val="en-UG" w:eastAsia="en-UG"/>
-          <w14:ligatures w14:val="none"/>
-        </w:rPr>
-      </w:pPr>
-      <w:r>
-        <w:rPr>
-          <w:rFonts w:ascii="Arial" w:eastAsia="Times New Roman" w:hAnsi="Arial" w:cs="Arial"/>
-          <w:color w:val="333333"/>
-          <w:kern w:val="0"/>
-          <w:sz w:val="21"/>
-          <w:szCs w:val="21"/>
-          <w:lang w:val="en-UG" w:eastAsia="en-UG"/>
-          <w14:ligatures w14:val="none"/>
-        </w:rPr>
-        <w:fldChar w:fldCharType="begin"/>
-      </w:r>
-      <w:r>
-        <w:rPr>
-          <w:rFonts w:ascii="Arial" w:eastAsia="Times New Roman" w:hAnsi="Arial" w:cs="Arial"/>
-          <w:color w:val="333333"/>
-          <w:kern w:val="0"/>
-          <w:sz w:val="21"/>
-          <w:szCs w:val="21"/>
-          <w:lang w:val="en-UG" w:eastAsia="en-UG"/>
-          <w14:ligatures w14:val="none"/>
-        </w:rPr>
-        <w:instrText>HYPERLINK "https://intranet.alxswe.com/servers"</w:instrText>
-      </w:r>
-      <w:r>
-        <w:rPr>
-          <w:rFonts w:ascii="Arial" w:eastAsia="Times New Roman" w:hAnsi="Arial" w:cs="Arial"/>
-          <w:color w:val="333333"/>
-          <w:kern w:val="0"/>
-          <w:sz w:val="21"/>
-          <w:szCs w:val="21"/>
-          <w:lang w:val="en-UG" w:eastAsia="en-UG"/>
-          <w14:ligatures w14:val="none"/>
-        </w:rPr>
-      </w:r>
-      <w:r>
-        <w:rPr>
-          <w:rFonts w:ascii="Arial" w:eastAsia="Times New Roman" w:hAnsi="Arial" w:cs="Arial"/>
-          <w:color w:val="333333"/>
-          <w:kern w:val="0"/>
-          <w:sz w:val="21"/>
-          <w:szCs w:val="21"/>
-          <w:lang w:val="en-UG" w:eastAsia="en-UG"/>
-          <w14:ligatures w14:val="none"/>
-        </w:rPr>
-        <w:fldChar w:fldCharType="separate"/>
-      </w:r>
-    </w:p>
-    <w:p>
-      <w:pPr>
-        <w:shd w:val="clear" w:color="auto" w:fill="FFFFFF"/>
-        <w:spacing w:before="195" w:after="195" w:line="240" w:lineRule="auto"/>
-        <w:ind w:left="720"/>
-        <w:jc w:val="center"/>
-        <w:rPr>
-          <w:rFonts w:ascii="Times New Roman" w:eastAsia="Times New Roman" w:hAnsi="Times New Roman" w:cs="Times New Roman"/>
-          <w:color w:val="333333"/>
-          <w:kern w:val="0"/>
-          <w:sz w:val="24"/>
-          <w:szCs w:val="24"/>
-          <w:lang w:val="en-UG" w:eastAsia="en-UG"/>
-          <w14:ligatures w14:val="none"/>
-        </w:rPr>
-      </w:pPr>
-      <w:r>
-        <w:rPr>
-          <w:rFonts w:ascii="Arial" w:eastAsia="Times New Roman" w:hAnsi="Arial" w:cs="Arial"/>
-          <w:color w:val="333333"/>
-          <w:kern w:val="0"/>
-          <w:sz w:val="21"/>
-          <w:szCs w:val="21"/>
-          <w:lang w:val="en-UG" w:eastAsia="en-UG"/>
-          <w14:ligatures w14:val="none"/>
-        </w:rPr>
-        <w:fldChar w:fldCharType="end"/>
-      </w:r>
-    </w:p>
-    <w:p>
-      <w:pPr>
-        <w:numPr>
-          <w:ilvl w:val="0"/>
-          <w:numId w:val="1"/>
-        </w:numPr>
-        <w:shd w:val="clear" w:color="auto" w:fill="FFFFFF"/>
-        <w:spacing w:before="195" w:after="195" w:line="240" w:lineRule="auto"/>
-        <w:jc w:val="center"/>
-        <w:rPr>
-          <w:rFonts w:ascii="Times New Roman" w:eastAsia="Times New Roman" w:hAnsi="Times New Roman" w:cs="Times New Roman"/>
-          <w:color w:val="0000FF"/>
-          <w:kern w:val="0"/>
-          <w:sz w:val="24"/>
-          <w:szCs w:val="24"/>
-          <w:lang w:val="en-UG" w:eastAsia="en-UG"/>
-          <w14:ligatures w14:val="none"/>
-        </w:rPr>
-      </w:pPr>
-      <w:r>
-        <w:rPr>
-          <w:rFonts w:ascii="Arial" w:eastAsia="Times New Roman" w:hAnsi="Arial" w:cs="Arial"/>
-          <w:color w:val="333333"/>
-          <w:kern w:val="0"/>
-          <w:sz w:val="21"/>
-          <w:szCs w:val="21"/>
-          <w:lang w:val="en-UG" w:eastAsia="en-UG"/>
-          <w14:ligatures w14:val="none"/>
-        </w:rPr>
-        <w:fldChar w:fldCharType="begin"/>
-      </w:r>
-      <w:r>
-        <w:rPr>
-          <w:rFonts w:ascii="Arial" w:eastAsia="Times New Roman" w:hAnsi="Arial" w:cs="Arial"/>
-          <w:color w:val="333333"/>
-          <w:kern w:val="0"/>
-          <w:sz w:val="21"/>
-          <w:szCs w:val="21"/>
-          <w:lang w:val="en-UG" w:eastAsia="en-UG"/>
-          <w14:ligatures w14:val="none"/>
-        </w:rPr>
-        <w:instrText>HYPERLINK "https://intranet.alxswe.com/user_containers/current"</w:instrText>
-      </w:r>
-      <w:r>
-        <w:rPr>
-          <w:rFonts w:ascii="Arial" w:eastAsia="Times New Roman" w:hAnsi="Arial" w:cs="Arial"/>
-          <w:color w:val="333333"/>
-          <w:kern w:val="0"/>
-          <w:sz w:val="21"/>
-          <w:szCs w:val="21"/>
-          <w:lang w:val="en-UG" w:eastAsia="en-UG"/>
-          <w14:ligatures w14:val="none"/>
-        </w:rPr>
-      </w:r>
-      <w:r>
-        <w:rPr>
-          <w:rFonts w:ascii="Arial" w:eastAsia="Times New Roman" w:hAnsi="Arial" w:cs="Arial"/>
-          <w:color w:val="333333"/>
-          <w:kern w:val="0"/>
-          <w:sz w:val="21"/>
-          <w:szCs w:val="21"/>
-          <w:lang w:val="en-UG" w:eastAsia="en-UG"/>
-          <w14:ligatures w14:val="none"/>
-        </w:rPr>
-        <w:fldChar w:fldCharType="separate"/>
-      </w:r>
-    </w:p>
-    <w:p>
-      <w:pPr>
-        <w:shd w:val="clear" w:color="auto" w:fill="FFFFFF"/>
-        <w:spacing w:before="195" w:after="195" w:line="240" w:lineRule="auto"/>
-        <w:ind w:left="720"/>
-        <w:jc w:val="center"/>
-        <w:rPr>
-          <w:rFonts w:ascii="Times New Roman" w:eastAsia="Times New Roman" w:hAnsi="Times New Roman" w:cs="Times New Roman"/>
-          <w:color w:val="333333"/>
-          <w:kern w:val="0"/>
-          <w:sz w:val="24"/>
-          <w:szCs w:val="24"/>
-          <w:lang w:val="en-UG" w:eastAsia="en-UG"/>
-          <w14:ligatures w14:val="none"/>
-        </w:rPr>
-      </w:pPr>
-      <w:r>
-        <w:rPr>
-          <w:rFonts w:ascii="Arial" w:eastAsia="Times New Roman" w:hAnsi="Arial" w:cs="Arial"/>
-          <w:color w:val="333333"/>
-          <w:kern w:val="0"/>
-          <w:sz w:val="21"/>
-          <w:szCs w:val="21"/>
-          <w:lang w:val="en-UG" w:eastAsia="en-UG"/>
-          <w14:ligatures w14:val="none"/>
-        </w:rPr>
-        <w:fldChar w:fldCharType="end"/>
-      </w:r>
-    </w:p>
-    <w:p>
-      <w:pPr>
-        <w:numPr>
-          <w:ilvl w:val="0"/>
-          <w:numId w:val="1"/>
-        </w:numPr>
-        <w:shd w:val="clear" w:color="auto" w:fill="FFFFFF"/>
-        <w:spacing w:before="195" w:after="195" w:line="240" w:lineRule="auto"/>
-        <w:jc w:val="center"/>
-        <w:rPr>
-          <w:rFonts w:ascii="Times New Roman" w:eastAsia="Times New Roman" w:hAnsi="Times New Roman" w:cs="Times New Roman"/>
-          <w:color w:val="0000FF"/>
-          <w:kern w:val="0"/>
-          <w:sz w:val="24"/>
-          <w:szCs w:val="24"/>
-          <w:lang w:val="en-UG" w:eastAsia="en-UG"/>
-          <w14:ligatures w14:val="none"/>
-        </w:rPr>
-      </w:pPr>
-      <w:r>
-        <w:rPr>
-          <w:rFonts w:ascii="Arial" w:eastAsia="Times New Roman" w:hAnsi="Arial" w:cs="Arial"/>
-          <w:color w:val="333333"/>
-          <w:kern w:val="0"/>
-          <w:sz w:val="21"/>
-          <w:szCs w:val="21"/>
-          <w:lang w:val="en-UG" w:eastAsia="en-UG"/>
-          <w14:ligatures w14:val="none"/>
-        </w:rPr>
-        <w:fldChar w:fldCharType="begin"/>
-      </w:r>
-      <w:r>
-        <w:rPr>
-          <w:rFonts w:ascii="Arial" w:eastAsia="Times New Roman" w:hAnsi="Arial" w:cs="Arial"/>
-          <w:color w:val="333333"/>
-          <w:kern w:val="0"/>
-          <w:sz w:val="21"/>
-          <w:szCs w:val="21"/>
-          <w:lang w:val="en-UG" w:eastAsia="en-UG"/>
-          <w14:ligatures w14:val="none"/>
-        </w:rPr>
-        <w:instrText>HYPERLINK "https://intranet.alxswe.com/dashboards/my_tools"</w:instrText>
-      </w:r>
-      <w:r>
-        <w:rPr>
-          <w:rFonts w:ascii="Arial" w:eastAsia="Times New Roman" w:hAnsi="Arial" w:cs="Arial"/>
-          <w:color w:val="333333"/>
-          <w:kern w:val="0"/>
-          <w:sz w:val="21"/>
-          <w:szCs w:val="21"/>
-          <w:lang w:val="en-UG" w:eastAsia="en-UG"/>
-          <w14:ligatures w14:val="none"/>
-        </w:rPr>
-      </w:r>
-      <w:r>
-        <w:rPr>
-          <w:rFonts w:ascii="Arial" w:eastAsia="Times New Roman" w:hAnsi="Arial" w:cs="Arial"/>
-          <w:color w:val="333333"/>
-          <w:kern w:val="0"/>
-          <w:sz w:val="21"/>
-          <w:szCs w:val="21"/>
-          <w:lang w:val="en-UG" w:eastAsia="en-UG"/>
-          <w14:ligatures w14:val="none"/>
-        </w:rPr>
-        <w:fldChar w:fldCharType="separate"/>
-      </w:r>
-    </w:p>
-    <w:p>
-      <w:pPr>
-        <w:shd w:val="clear" w:color="auto" w:fill="FFFFFF"/>
-        <w:spacing w:before="195" w:after="195" w:line="240" w:lineRule="auto"/>
-        <w:ind w:left="720"/>
-        <w:jc w:val="center"/>
-        <w:rPr>
-          <w:rFonts w:ascii="Times New Roman" w:eastAsia="Times New Roman" w:hAnsi="Times New Roman" w:cs="Times New Roman"/>
-          <w:color w:val="333333"/>
-          <w:kern w:val="0"/>
-          <w:sz w:val="24"/>
-          <w:szCs w:val="24"/>
-          <w:lang w:val="en-UG" w:eastAsia="en-UG"/>
-          <w14:ligatures w14:val="none"/>
-        </w:rPr>
-      </w:pPr>
-      <w:r>
-        <w:rPr>
-          <w:rFonts w:ascii="Arial" w:eastAsia="Times New Roman" w:hAnsi="Arial" w:cs="Arial"/>
-          <w:color w:val="333333"/>
-          <w:kern w:val="0"/>
-          <w:sz w:val="21"/>
-          <w:szCs w:val="21"/>
-          <w:lang w:val="en-UG" w:eastAsia="en-UG"/>
-          <w14:ligatures w14:val="none"/>
-        </w:rPr>
-        <w:fldChar w:fldCharType="end"/>
-      </w:r>
-    </w:p>
-    <w:p>
-      <w:pPr>
-        <w:numPr>
-          <w:ilvl w:val="0"/>
-          <w:numId w:val="1"/>
-        </w:numPr>
-        <w:shd w:val="clear" w:color="auto" w:fill="FFFFFF"/>
-        <w:spacing w:before="195" w:after="195" w:line="240" w:lineRule="auto"/>
-        <w:jc w:val="center"/>
-        <w:rPr>
-          <w:rFonts w:ascii="Times New Roman" w:eastAsia="Times New Roman" w:hAnsi="Times New Roman" w:cs="Times New Roman"/>
-          <w:color w:val="0000FF"/>
-          <w:kern w:val="0"/>
-          <w:sz w:val="24"/>
-          <w:szCs w:val="24"/>
-          <w:lang w:val="en-UG" w:eastAsia="en-UG"/>
-          <w14:ligatures w14:val="none"/>
-        </w:rPr>
-      </w:pPr>
-      <w:r>
-        <w:rPr>
-          <w:rFonts w:ascii="Arial" w:eastAsia="Times New Roman" w:hAnsi="Arial" w:cs="Arial"/>
-          <w:color w:val="333333"/>
-          <w:kern w:val="0"/>
-          <w:sz w:val="21"/>
-          <w:szCs w:val="21"/>
-          <w:lang w:val="en-UG" w:eastAsia="en-UG"/>
-          <w14:ligatures w14:val="none"/>
-        </w:rPr>
-        <w:fldChar w:fldCharType="begin"/>
-      </w:r>
-      <w:r>
-        <w:rPr>
-          <w:rFonts w:ascii="Arial" w:eastAsia="Times New Roman" w:hAnsi="Arial" w:cs="Arial"/>
-          <w:color w:val="333333"/>
-          <w:kern w:val="0"/>
-          <w:sz w:val="21"/>
-          <w:szCs w:val="21"/>
-          <w:lang w:val="en-UG" w:eastAsia="en-UG"/>
-          <w14:ligatures w14:val="none"/>
-        </w:rPr>
-        <w:instrText>HYPERLINK "https://intranet.alxswe.com/dashboards/videos"</w:instrText>
-      </w:r>
-      <w:r>
-        <w:rPr>
-          <w:rFonts w:ascii="Arial" w:eastAsia="Times New Roman" w:hAnsi="Arial" w:cs="Arial"/>
-          <w:color w:val="333333"/>
-          <w:kern w:val="0"/>
-          <w:sz w:val="21"/>
-          <w:szCs w:val="21"/>
-          <w:lang w:val="en-UG" w:eastAsia="en-UG"/>
-          <w14:ligatures w14:val="none"/>
-        </w:rPr>
-      </w:r>
-      <w:r>
-        <w:rPr>
-          <w:rFonts w:ascii="Arial" w:eastAsia="Times New Roman" w:hAnsi="Arial" w:cs="Arial"/>
-          <w:color w:val="333333"/>
-          <w:kern w:val="0"/>
-          <w:sz w:val="21"/>
-          <w:szCs w:val="21"/>
-          <w:lang w:val="en-UG" w:eastAsia="en-UG"/>
-          <w14:ligatures w14:val="none"/>
-        </w:rPr>
-        <w:fldChar w:fldCharType="separate"/>
-      </w:r>
-    </w:p>
-    <w:p>
-      <w:pPr>
-        <w:shd w:val="clear" w:color="auto" w:fill="FFFFFF"/>
-        <w:spacing w:before="195" w:after="195" w:line="240" w:lineRule="auto"/>
-        <w:ind w:left="720"/>
-        <w:jc w:val="center"/>
-        <w:rPr>
-          <w:rFonts w:ascii="Times New Roman" w:eastAsia="Times New Roman" w:hAnsi="Times New Roman" w:cs="Times New Roman"/>
-          <w:color w:val="333333"/>
-          <w:kern w:val="0"/>
-          <w:sz w:val="24"/>
-          <w:szCs w:val="24"/>
-          <w:lang w:val="en-UG" w:eastAsia="en-UG"/>
-          <w14:ligatures w14:val="none"/>
-        </w:rPr>
-      </w:pPr>
-      <w:r>
-        <w:rPr>
-          <w:rFonts w:ascii="Arial" w:eastAsia="Times New Roman" w:hAnsi="Arial" w:cs="Arial"/>
-          <w:color w:val="333333"/>
-          <w:kern w:val="0"/>
-          <w:sz w:val="21"/>
-          <w:szCs w:val="21"/>
-          <w:lang w:val="en-UG" w:eastAsia="en-UG"/>
-          <w14:ligatures w14:val="none"/>
-        </w:rPr>
-        <w:fldChar w:fldCharType="end"/>
-      </w:r>
-    </w:p>
-    <w:p>
-      <w:pPr>
-        <w:shd w:val="clear" w:color="auto" w:fill="FFFFFF"/>
-        <w:spacing w:before="300" w:after="300" w:line="240" w:lineRule="auto"/>
-        <w:ind w:left="720"/>
-        <w:jc w:val="center"/>
-        <w:rPr>
-          <w:rFonts w:ascii="Arial" w:eastAsia="Times New Roman" w:hAnsi="Arial" w:cs="Arial"/>
-          <w:color w:val="333333"/>
-          <w:kern w:val="0"/>
-          <w:sz w:val="21"/>
-          <w:szCs w:val="21"/>
-          <w:lang w:val="en-UG" w:eastAsia="en-UG"/>
-          <w14:ligatures w14:val="none"/>
-        </w:rPr>
-      </w:pPr>
-      <w:r>
-        <w:rPr>
-          <w:rFonts w:ascii="Arial" w:eastAsia="Times New Roman" w:hAnsi="Arial" w:cs="Arial"/>
-          <w:color w:val="333333"/>
-          <w:kern w:val="0"/>
-          <w:sz w:val="21"/>
-          <w:szCs w:val="21"/>
-          <w:lang w:val="en-UG" w:eastAsia="en-UG"/>
-          <w14:ligatures w14:val="none"/>
-        </w:rPr>
-        <w:pict w14:anchorId="41727188">
-          <v:rect id="_x0000_i1026" style="width:0;height:0" o:hralign="center" o:hrstd="t" o:hr="t" fillcolor="#a0a0a0" stroked="f"/>
-        </w:pict>
-      </w:r>
-    </w:p>
-    <w:p>
-      <w:pPr>
-        <w:numPr>
-          <w:ilvl w:val="0"/>
-          <w:numId w:val="1"/>
-        </w:numPr>
-        <w:shd w:val="clear" w:color="auto" w:fill="FFFFFF"/>
-        <w:spacing w:before="195" w:after="195" w:line="240" w:lineRule="auto"/>
-        <w:jc w:val="center"/>
-        <w:rPr>
-          <w:rFonts w:ascii="Times New Roman" w:eastAsia="Times New Roman" w:hAnsi="Times New Roman" w:cs="Times New Roman"/>
-          <w:color w:val="0000FF"/>
-          <w:kern w:val="0"/>
-          <w:sz w:val="24"/>
-          <w:szCs w:val="24"/>
-          <w:lang w:val="en-UG" w:eastAsia="en-UG"/>
-          <w14:ligatures w14:val="none"/>
-        </w:rPr>
-      </w:pPr>
-      <w:r>
-        <w:rPr>
-          <w:rFonts w:ascii="Arial" w:eastAsia="Times New Roman" w:hAnsi="Arial" w:cs="Arial"/>
-          <w:color w:val="333333"/>
-          <w:kern w:val="0"/>
-          <w:sz w:val="21"/>
-          <w:szCs w:val="21"/>
-          <w:lang w:val="en-UG" w:eastAsia="en-UG"/>
-          <w14:ligatures w14:val="none"/>
-        </w:rPr>
-        <w:fldChar w:fldCharType="begin"/>
-      </w:r>
-      <w:r>
-        <w:rPr>
-          <w:rFonts w:ascii="Arial" w:eastAsia="Times New Roman" w:hAnsi="Arial" w:cs="Arial"/>
-          <w:color w:val="333333"/>
-          <w:kern w:val="0"/>
-          <w:sz w:val="21"/>
-          <w:szCs w:val="21"/>
-          <w:lang w:val="en-UG" w:eastAsia="en-UG"/>
-          <w14:ligatures w14:val="none"/>
-        </w:rPr>
-        <w:instrText>HYPERLINK "https://intranet.alxswe.com/users/peers"</w:instrText>
-      </w:r>
-      <w:r>
-        <w:rPr>
-          <w:rFonts w:ascii="Arial" w:eastAsia="Times New Roman" w:hAnsi="Arial" w:cs="Arial"/>
-          <w:color w:val="333333"/>
-          <w:kern w:val="0"/>
-          <w:sz w:val="21"/>
-          <w:szCs w:val="21"/>
-          <w:lang w:val="en-UG" w:eastAsia="en-UG"/>
-          <w14:ligatures w14:val="none"/>
-        </w:rPr>
-      </w:r>
-      <w:r>
-        <w:rPr>
-          <w:rFonts w:ascii="Arial" w:eastAsia="Times New Roman" w:hAnsi="Arial" w:cs="Arial"/>
-          <w:color w:val="333333"/>
-          <w:kern w:val="0"/>
-          <w:sz w:val="21"/>
-          <w:szCs w:val="21"/>
-          <w:lang w:val="en-UG" w:eastAsia="en-UG"/>
-          <w14:ligatures w14:val="none"/>
-        </w:rPr>
-        <w:fldChar w:fldCharType="separate"/>
-      </w:r>
-    </w:p>
-    <w:p>
-      <w:pPr>
-        <w:shd w:val="clear" w:color="auto" w:fill="FFFFFF"/>
-        <w:spacing w:before="195" w:after="195" w:line="240" w:lineRule="auto"/>
-        <w:ind w:left="720"/>
-        <w:jc w:val="center"/>
-        <w:rPr>
-          <w:rFonts w:ascii="Times New Roman" w:eastAsia="Times New Roman" w:hAnsi="Times New Roman" w:cs="Times New Roman"/>
-          <w:color w:val="333333"/>
-          <w:kern w:val="0"/>
-          <w:sz w:val="24"/>
-          <w:szCs w:val="24"/>
-          <w:lang w:val="en-UG" w:eastAsia="en-UG"/>
-          <w14:ligatures w14:val="none"/>
-        </w:rPr>
-      </w:pPr>
-      <w:r>
-        <w:rPr>
-          <w:rFonts w:ascii="Arial" w:eastAsia="Times New Roman" w:hAnsi="Arial" w:cs="Arial"/>
-          <w:color w:val="333333"/>
-          <w:kern w:val="0"/>
-          <w:sz w:val="21"/>
-          <w:szCs w:val="21"/>
-          <w:lang w:val="en-UG" w:eastAsia="en-UG"/>
-          <w14:ligatures w14:val="none"/>
-        </w:rPr>
-        <w:lastRenderedPageBreak/>
-        <w:fldChar w:fldCharType="end"/>
-      </w:r>
-    </w:p>
-    <w:p>
-      <w:pPr>
-        <w:numPr>
-          <w:ilvl w:val="0"/>
-          <w:numId w:val="1"/>
-        </w:numPr>
-        <w:shd w:val="clear" w:color="auto" w:fill="FFFFFF"/>
-        <w:spacing w:before="195" w:after="195" w:line="240" w:lineRule="auto"/>
-        <w:jc w:val="center"/>
-        <w:rPr>
-          <w:rFonts w:ascii="Times New Roman" w:eastAsia="Times New Roman" w:hAnsi="Times New Roman" w:cs="Times New Roman"/>
-          <w:color w:val="0000FF"/>
-          <w:kern w:val="0"/>
-          <w:sz w:val="24"/>
-          <w:szCs w:val="24"/>
-          <w:lang w:val="en-UG" w:eastAsia="en-UG"/>
-          <w14:ligatures w14:val="none"/>
-        </w:rPr>
-      </w:pPr>
-      <w:r>
-        <w:rPr>
-          <w:rFonts w:ascii="Arial" w:eastAsia="Times New Roman" w:hAnsi="Arial" w:cs="Arial"/>
-          <w:color w:val="333333"/>
-          <w:kern w:val="0"/>
-          <w:sz w:val="21"/>
-          <w:szCs w:val="21"/>
-          <w:lang w:val="en-UG" w:eastAsia="en-UG"/>
-          <w14:ligatures w14:val="none"/>
-        </w:rPr>
-        <w:fldChar w:fldCharType="begin"/>
-      </w:r>
-      <w:r>
-        <w:rPr>
-          <w:rFonts w:ascii="Arial" w:eastAsia="Times New Roman" w:hAnsi="Arial" w:cs="Arial"/>
-          <w:color w:val="333333"/>
-          <w:kern w:val="0"/>
-          <w:sz w:val="21"/>
-          <w:szCs w:val="21"/>
-          <w:lang w:val="en-UG" w:eastAsia="en-UG"/>
-          <w14:ligatures w14:val="none"/>
-        </w:rPr>
-        <w:instrText>HYPERLINK "https://intranet.alxswe.com/dashboards/my_captain_log"</w:instrText>
-      </w:r>
-      <w:r>
-        <w:rPr>
-          <w:rFonts w:ascii="Arial" w:eastAsia="Times New Roman" w:hAnsi="Arial" w:cs="Arial"/>
-          <w:color w:val="333333"/>
-          <w:kern w:val="0"/>
-          <w:sz w:val="21"/>
-          <w:szCs w:val="21"/>
-          <w:lang w:val="en-UG" w:eastAsia="en-UG"/>
-          <w14:ligatures w14:val="none"/>
-        </w:rPr>
-      </w:r>
-      <w:r>
-        <w:rPr>
-          <w:rFonts w:ascii="Arial" w:eastAsia="Times New Roman" w:hAnsi="Arial" w:cs="Arial"/>
-          <w:color w:val="333333"/>
-          <w:kern w:val="0"/>
-          <w:sz w:val="21"/>
-          <w:szCs w:val="21"/>
-          <w:lang w:val="en-UG" w:eastAsia="en-UG"/>
-          <w14:ligatures w14:val="none"/>
-        </w:rPr>
-        <w:fldChar w:fldCharType="separate"/>
-      </w:r>
-    </w:p>
-    <w:p>
-      <w:pPr>
-        <w:shd w:val="clear" w:color="auto" w:fill="FFFFFF"/>
-        <w:spacing w:before="195" w:after="195" w:line="240" w:lineRule="auto"/>
-        <w:ind w:left="720"/>
-        <w:jc w:val="center"/>
-        <w:rPr>
-          <w:rFonts w:ascii="Times New Roman" w:eastAsia="Times New Roman" w:hAnsi="Times New Roman" w:cs="Times New Roman"/>
-          <w:color w:val="333333"/>
-          <w:kern w:val="0"/>
-          <w:sz w:val="24"/>
-          <w:szCs w:val="24"/>
-          <w:lang w:val="en-UG" w:eastAsia="en-UG"/>
-          <w14:ligatures w14:val="none"/>
-        </w:rPr>
-      </w:pPr>
-      <w:r>
-        <w:rPr>
-          <w:rFonts w:ascii="Arial" w:eastAsia="Times New Roman" w:hAnsi="Arial" w:cs="Arial"/>
-          <w:color w:val="333333"/>
-          <w:kern w:val="0"/>
-          <w:sz w:val="21"/>
-          <w:szCs w:val="21"/>
-          <w:lang w:val="en-UG" w:eastAsia="en-UG"/>
-          <w14:ligatures w14:val="none"/>
-        </w:rPr>
-        <w:fldChar w:fldCharType="end"/>
-      </w:r>
-    </w:p>
-    <w:p>
-      <w:pPr>
-        <w:numPr>
-          <w:ilvl w:val="0"/>
-          <w:numId w:val="1"/>
-        </w:numPr>
-        <w:pBdr>
-          <w:top w:val="single" w:sz="6" w:space="0" w:color="EEEEEE"/>
-          <w:right w:val="single" w:sz="6" w:space="0" w:color="EEEEEE"/>
-        </w:pBdr>
-        <w:shd w:val="clear" w:color="auto" w:fill="FFFFFF"/>
-        <w:spacing w:after="0" w:line="240" w:lineRule="auto"/>
-        <w:jc w:val="center"/>
-        <w:rPr>
-          <w:rFonts w:ascii="Times New Roman" w:eastAsia="Times New Roman" w:hAnsi="Times New Roman" w:cs="Times New Roman"/>
-          <w:color w:val="0000FF"/>
-          <w:kern w:val="0"/>
-          <w:sz w:val="24"/>
-          <w:szCs w:val="24"/>
-          <w:lang w:val="en-UG" w:eastAsia="en-UG"/>
-          <w14:ligatures w14:val="none"/>
-        </w:rPr>
-      </w:pPr>
-      <w:r>
-        <w:rPr>
-          <w:rFonts w:ascii="Arial" w:eastAsia="Times New Roman" w:hAnsi="Arial" w:cs="Arial"/>
-          <w:color w:val="333333"/>
-          <w:kern w:val="0"/>
-          <w:sz w:val="21"/>
-          <w:szCs w:val="21"/>
-          <w:lang w:val="en-UG" w:eastAsia="en-UG"/>
-          <w14:ligatures w14:val="none"/>
-        </w:rPr>
-        <w:fldChar w:fldCharType="begin"/>
-      </w:r>
-      <w:r>
-        <w:rPr>
-          <w:rFonts w:ascii="Arial" w:eastAsia="Times New Roman" w:hAnsi="Arial" w:cs="Arial"/>
-          <w:color w:val="333333"/>
-          <w:kern w:val="0"/>
-          <w:sz w:val="21"/>
-          <w:szCs w:val="21"/>
-          <w:lang w:val="en-UG" w:eastAsia="en-UG"/>
-          <w14:ligatures w14:val="none"/>
-        </w:rPr>
-        <w:instrText>HYPERLINK "https://discord.com/app" \t "_blank"</w:instrText>
-      </w:r>
-      <w:r>
-        <w:rPr>
-          <w:rFonts w:ascii="Arial" w:eastAsia="Times New Roman" w:hAnsi="Arial" w:cs="Arial"/>
-          <w:color w:val="333333"/>
-          <w:kern w:val="0"/>
-          <w:sz w:val="21"/>
-          <w:szCs w:val="21"/>
-          <w:lang w:val="en-UG" w:eastAsia="en-UG"/>
-          <w14:ligatures w14:val="none"/>
-        </w:rPr>
-      </w:r>
-      <w:r>
-        <w:rPr>
-          <w:rFonts w:ascii="Arial" w:eastAsia="Times New Roman" w:hAnsi="Arial" w:cs="Arial"/>
-          <w:color w:val="333333"/>
-          <w:kern w:val="0"/>
-          <w:sz w:val="21"/>
-          <w:szCs w:val="21"/>
-          <w:lang w:val="en-UG" w:eastAsia="en-UG"/>
-          <w14:ligatures w14:val="none"/>
-        </w:rPr>
-        <w:fldChar w:fldCharType="separate"/>
-      </w:r>
-    </w:p>
-    <w:p>
-      <w:pPr>
-        <w:pBdr>
-          <w:top w:val="single" w:sz="6" w:space="0" w:color="EEEEEE"/>
-          <w:right w:val="single" w:sz="6" w:space="0" w:color="EEEEEE"/>
-        </w:pBdr>
-        <w:shd w:val="clear" w:color="auto" w:fill="FFFFFF"/>
-        <w:spacing w:before="195" w:line="240" w:lineRule="auto"/>
-        <w:ind w:left="720"/>
-        <w:jc w:val="center"/>
-        <w:rPr>
-          <w:rFonts w:ascii="Times New Roman" w:eastAsia="Times New Roman" w:hAnsi="Times New Roman" w:cs="Times New Roman"/>
-          <w:color w:val="333333"/>
-          <w:kern w:val="0"/>
-          <w:sz w:val="24"/>
-          <w:szCs w:val="24"/>
-          <w:lang w:val="en-UG" w:eastAsia="en-UG"/>
-          <w14:ligatures w14:val="none"/>
-        </w:rPr>
-      </w:pPr>
-      <w:r>
-        <w:rPr>
-          <w:rFonts w:ascii="Arial" w:eastAsia="Times New Roman" w:hAnsi="Arial" w:cs="Arial"/>
-          <w:color w:val="333333"/>
-          <w:kern w:val="0"/>
-          <w:sz w:val="21"/>
-          <w:szCs w:val="21"/>
-          <w:lang w:val="en-UG" w:eastAsia="en-UG"/>
-          <w14:ligatures w14:val="none"/>
-        </w:rPr>
-        <w:fldChar w:fldCharType="end"/>
-      </w:r>
-    </w:p>
     <w:p>
       <w:pPr>
         <w:pBdr>
@@ -2494,7 +1050,6 @@
           <w:lang w:val="en-UG" w:eastAsia="en-UG"/>
           <w14:ligatures w14:val="none"/>
         </w:rPr>
-        <w:lastRenderedPageBreak/>
         <w:t>At the end of this project, you are expected to be able to </w:t>
       </w:r>
       <w:hyperlink r:id="rId13" w:tgtFrame="_blank" w:tooltip="explain to anyone" w:history="1">
@@ -2721,6 +1276,7 @@
           <w:lang w:val="en-UG" w:eastAsia="en-UG"/>
           <w14:ligatures w14:val="none"/>
         </w:rPr>
+        <w:lastRenderedPageBreak/>
         <w:t>How to create and run snippets on a page</w:t>
       </w:r>
     </w:p>
@@ -3548,7 +2104,6 @@
           <w:lang w:val="en-UG" w:eastAsia="en-UG"/>
           <w14:ligatures w14:val="none"/>
         </w:rPr>
-        <w:lastRenderedPageBreak/>
         <w:t>Go to </w:t>
       </w:r>
       <w:r>
@@ -3855,6 +2410,7 @@
           <w:lang w:val="en-UG" w:eastAsia="en-UG"/>
           <w14:ligatures w14:val="none"/>
         </w:rPr>
+        <w:lastRenderedPageBreak/>
         <w:t> Done? Help</w:t>
       </w:r>
     </w:p>
@@ -4843,7 +3399,6 @@
           <w:lang w:val="en-UG" w:eastAsia="en-UG"/>
           <w14:ligatures w14:val="none"/>
         </w:rPr>
-        <w:lastRenderedPageBreak/>
         <w:t>Go to </w:t>
       </w:r>
       <w:r>
@@ -5281,6 +3836,7 @@
           <w:lang w:val="en-UG" w:eastAsia="en-UG"/>
           <w14:ligatures w14:val="none"/>
         </w:rPr>
+        <w:lastRenderedPageBreak/>
         <w:t>File: </w:t>
       </w:r>
       <w:r>
@@ -6238,7 +4794,6 @@
           <w:lang w:val="en-UG" w:eastAsia="en-UG"/>
           <w14:ligatures w14:val="none"/>
         </w:rPr>
-        <w:lastRenderedPageBreak/>
         <w:t>Go to </w:t>
       </w:r>
       <w:r>
@@ -6501,6 +5056,7 @@
           <w:lang w:val="en-UG" w:eastAsia="en-UG"/>
           <w14:ligatures w14:val="none"/>
         </w:rPr>
+        <w:lastRenderedPageBreak/>
         <w:t>8. What is the HSL code</w:t>
       </w:r>
     </w:p>
@@ -7578,7 +6134,6 @@
           <w:lang w:val="en-UG" w:eastAsia="en-UG"/>
           <w14:ligatures w14:val="none"/>
         </w:rPr>
-        <w:lastRenderedPageBreak/>
         <w:t>Take a screenshot of it</w:t>
       </w:r>
     </w:p>
@@ -7833,6 +6388,7 @@
           <w:lang w:val="en-UG" w:eastAsia="en-UG"/>
           <w14:ligatures w14:val="none"/>
         </w:rPr>
+        <w:lastRenderedPageBreak/>
         <w:t>mandatory</w:t>
       </w:r>
     </w:p>
@@ -8848,7 +7404,6 @@
           <w:lang w:val="en-UG" w:eastAsia="en-UG"/>
           <w14:ligatures w14:val="none"/>
         </w:rPr>
-        <w:lastRenderedPageBreak/>
         <w:t> Done? Help Check your code</w:t>
       </w:r>
     </w:p>
@@ -9081,6 +7636,7 @@
           <w:lang w:val="en-UG" w:eastAsia="en-UG"/>
           <w14:ligatures w14:val="none"/>
         </w:rPr>
+        <w:lastRenderedPageBreak/>
         <w:t>GitHub repository: </w:t>
       </w:r>
       <w:proofErr w:type="spellStart"/>
@@ -10076,7 +8632,6 @@
           <w:lang w:val="en-UG" w:eastAsia="en-UG"/>
           <w14:ligatures w14:val="none"/>
         </w:rPr>
-        <w:lastRenderedPageBreak/>
         <w:t>17. Number of requests</w:t>
       </w:r>
     </w:p>
@@ -10252,6 +8807,7 @@
           <w:lang w:val="en-UG" w:eastAsia="en-UG"/>
           <w14:ligatures w14:val="none"/>
         </w:rPr>
+        <w:lastRenderedPageBreak/>
         <w:t>GitHub repository: </w:t>
       </w:r>
       <w:proofErr w:type="spellStart"/>
@@ -11285,7 +9841,6 @@
           <w:lang w:val="en-UG" w:eastAsia="en-UG"/>
           <w14:ligatures w14:val="none"/>
         </w:rPr>
-        <w:lastRenderedPageBreak/>
         <w:t>Directory: </w:t>
       </w:r>
       <w:r>
@@ -11488,6 +10043,7 @@
           <w:lang w:val="en-UG" w:eastAsia="en-UG"/>
           <w14:ligatures w14:val="none"/>
         </w:rPr>
+        <w:lastRenderedPageBreak/>
         <w:t>The website uses a font library for their icons, which one is it?</w:t>
       </w:r>
     </w:p>
@@ -12450,7 +11006,6 @@
           <w:lang w:val="en-UG" w:eastAsia="en-UG"/>
           <w14:ligatures w14:val="none"/>
         </w:rPr>
-        <w:lastRenderedPageBreak/>
         <w:t>Go to </w:t>
       </w:r>
       <w:r>
@@ -12672,6 +11227,7 @@
           <w:lang w:val="en-UG" w:eastAsia="en-UG"/>
           <w14:ligatures w14:val="none"/>
         </w:rPr>
+        <w:lastRenderedPageBreak/>
         <w:t>File: </w:t>
       </w:r>
       <w:r>
@@ -13691,7 +12247,6 @@
           <w:lang w:val="en-UG" w:eastAsia="en-UG"/>
           <w14:ligatures w14:val="none"/>
         </w:rPr>
-        <w:lastRenderedPageBreak/>
         <w:t>Go to </w:t>
       </w:r>
       <w:r>
@@ -14118,6 +12673,7 @@
           <w:lang w:val="en-UG" w:eastAsia="en-UG"/>
           <w14:ligatures w14:val="none"/>
         </w:rPr>
+        <w:lastRenderedPageBreak/>
         <w:t>Repo:</w:t>
       </w:r>
     </w:p>
@@ -15104,7 +13660,6 @@
           <w:lang w:val="en-UG" w:eastAsia="en-UG"/>
           <w14:ligatures w14:val="none"/>
         </w:rPr>
-        <w:lastRenderedPageBreak/>
         <w:t>File: </w:t>
       </w:r>
       <w:r>
@@ -15316,6 +13871,7 @@
           <w:lang w:val="en-UG" w:eastAsia="en-UG"/>
           <w14:ligatures w14:val="none"/>
         </w:rPr>
+        <w:lastRenderedPageBreak/>
         <w:t>Repo:</w:t>
       </w:r>
     </w:p>
@@ -16288,7 +14844,6 @@
           <w:lang w:val="en-UG" w:eastAsia="en-UG"/>
           <w14:ligatures w14:val="none"/>
         </w:rPr>
-        <w:lastRenderedPageBreak/>
         <w:t>Go to </w:t>
       </w:r>
       <w:r>
@@ -16572,6 +15127,7 @@
           <w:lang w:val="en-UG" w:eastAsia="en-UG"/>
           <w14:ligatures w14:val="none"/>
         </w:rPr>
+        <w:lastRenderedPageBreak/>
         <w:t> Done? Help Check your code</w:t>
       </w:r>
     </w:p>

</xml_diff>